<commit_message>
male poprawki i pdf
</commit_message>
<xml_diff>
--- a/Wyniki uczniów.docx
+++ b/Wyniki uczniów.docx
@@ -391,44 +391,14 @@
           <w:sz w:val="24"/>
           <w:szCs w:val="24"/>
         </w:rPr>
-        <w:t>Plik w formacie .</w:t>
-      </w:r>
-      <w:proofErr w:type="spellStart"/>
-      <w:r>
-        <w:rPr>
-          <w:sz w:val="24"/>
-          <w:szCs w:val="24"/>
-        </w:rPr>
-        <w:t>csv</w:t>
-      </w:r>
-      <w:proofErr w:type="spellEnd"/>
-      <w:r>
-        <w:rPr>
-          <w:sz w:val="24"/>
-          <w:szCs w:val="24"/>
-        </w:rPr>
-        <w:t xml:space="preserve"> przechowuje 649 wierszy po 33 kolumny danych.</w:t>
-      </w:r>
-      <w:r>
-        <w:rPr>
-          <w:sz w:val="24"/>
-          <w:szCs w:val="24"/>
-        </w:rPr>
-        <w:t xml:space="preserve"> Oto znaczenie kolumn</w:t>
-      </w:r>
-      <w:r>
-        <w:rPr>
-          <w:sz w:val="24"/>
-          <w:szCs w:val="24"/>
-        </w:rPr>
-        <w:t xml:space="preserve"> </w:t>
-      </w:r>
-      <w:r>
-        <w:rPr>
-          <w:sz w:val="24"/>
-          <w:szCs w:val="24"/>
-        </w:rPr>
-        <w:t>:</w:t>
+        <w:t>Plik w formacie .csv przechowuje 649 wierszy po 33 kolumny danych.</w:t>
+      </w:r>
+      <w:r>
+        <w:rPr>
+          <w:sz w:val="24"/>
+          <w:szCs w:val="24"/>
+        </w:rPr>
+        <w:t xml:space="preserve"> Oto znaczenie kolumn:</w:t>
       </w:r>
     </w:p>
     <w:p>
@@ -443,21 +413,12 @@
           <w:szCs w:val="24"/>
         </w:rPr>
       </w:pPr>
-      <w:proofErr w:type="spellStart"/>
-      <w:r>
-        <w:rPr>
-          <w:sz w:val="24"/>
-          <w:szCs w:val="24"/>
-        </w:rPr>
-        <w:t>school</w:t>
-      </w:r>
-      <w:proofErr w:type="spellEnd"/>
-      <w:r>
-        <w:rPr>
-          <w:sz w:val="24"/>
-          <w:szCs w:val="24"/>
-        </w:rPr>
-        <w:t xml:space="preserve"> – szkoła, do której uczeń uczęszcza,</w:t>
+      <w:r>
+        <w:rPr>
+          <w:sz w:val="24"/>
+          <w:szCs w:val="24"/>
+        </w:rPr>
+        <w:t>school – szkoła, do której uczeń uczęszcza,</w:t>
       </w:r>
     </w:p>
     <w:p>
@@ -506,21 +467,12 @@
           <w:szCs w:val="24"/>
         </w:rPr>
       </w:pPr>
-      <w:proofErr w:type="spellStart"/>
-      <w:r>
-        <w:rPr>
-          <w:sz w:val="24"/>
-          <w:szCs w:val="24"/>
-        </w:rPr>
-        <w:t>age</w:t>
-      </w:r>
-      <w:proofErr w:type="spellEnd"/>
-      <w:r>
-        <w:rPr>
-          <w:sz w:val="24"/>
-          <w:szCs w:val="24"/>
-        </w:rPr>
-        <w:t xml:space="preserve"> </w:t>
+      <w:r>
+        <w:rPr>
+          <w:sz w:val="24"/>
+          <w:szCs w:val="24"/>
+        </w:rPr>
+        <w:t xml:space="preserve">age </w:t>
       </w:r>
       <w:r>
         <w:rPr>
@@ -549,21 +501,12 @@
           <w:szCs w:val="24"/>
         </w:rPr>
       </w:pPr>
-      <w:proofErr w:type="spellStart"/>
-      <w:r>
-        <w:rPr>
-          <w:sz w:val="24"/>
-          <w:szCs w:val="24"/>
-        </w:rPr>
-        <w:t>address</w:t>
-      </w:r>
-      <w:proofErr w:type="spellEnd"/>
-      <w:r>
-        <w:rPr>
-          <w:sz w:val="24"/>
-          <w:szCs w:val="24"/>
-        </w:rPr>
-        <w:t xml:space="preserve"> – informacja czy uczeń mieszka w mieście czy poza nim,</w:t>
+      <w:r>
+        <w:rPr>
+          <w:sz w:val="24"/>
+          <w:szCs w:val="24"/>
+        </w:rPr>
+        <w:t>address – informacja czy uczeń mieszka w mieście czy poza nim,</w:t>
       </w:r>
     </w:p>
     <w:p>
@@ -578,21 +521,12 @@
           <w:szCs w:val="24"/>
         </w:rPr>
       </w:pPr>
-      <w:proofErr w:type="spellStart"/>
-      <w:r>
-        <w:rPr>
-          <w:sz w:val="24"/>
-          <w:szCs w:val="24"/>
-        </w:rPr>
-        <w:t>famsize</w:t>
-      </w:r>
-      <w:proofErr w:type="spellEnd"/>
-      <w:r>
-        <w:rPr>
-          <w:sz w:val="24"/>
-          <w:szCs w:val="24"/>
-        </w:rPr>
-        <w:t xml:space="preserve"> – wielkość rodziny,</w:t>
+      <w:r>
+        <w:rPr>
+          <w:sz w:val="24"/>
+          <w:szCs w:val="24"/>
+        </w:rPr>
+        <w:t>famsize – wielkość rodziny,</w:t>
       </w:r>
     </w:p>
     <w:p>
@@ -607,21 +541,12 @@
           <w:szCs w:val="24"/>
         </w:rPr>
       </w:pPr>
-      <w:proofErr w:type="spellStart"/>
-      <w:r>
-        <w:rPr>
-          <w:sz w:val="24"/>
-          <w:szCs w:val="24"/>
-        </w:rPr>
-        <w:t>Pstatus</w:t>
-      </w:r>
-      <w:proofErr w:type="spellEnd"/>
-      <w:r>
-        <w:rPr>
-          <w:sz w:val="24"/>
-          <w:szCs w:val="24"/>
-        </w:rPr>
-        <w:t xml:space="preserve"> – informacja czy rodzice ucznia mieszkają razem,</w:t>
+      <w:r>
+        <w:rPr>
+          <w:sz w:val="24"/>
+          <w:szCs w:val="24"/>
+        </w:rPr>
+        <w:t>Pstatus – informacja czy rodzice ucznia mieszkają razem,</w:t>
       </w:r>
     </w:p>
     <w:p>
@@ -636,21 +561,12 @@
           <w:szCs w:val="24"/>
         </w:rPr>
       </w:pPr>
-      <w:proofErr w:type="spellStart"/>
-      <w:r>
-        <w:rPr>
-          <w:sz w:val="24"/>
-          <w:szCs w:val="24"/>
-        </w:rPr>
-        <w:t>Medu</w:t>
-      </w:r>
-      <w:proofErr w:type="spellEnd"/>
-      <w:r>
-        <w:rPr>
-          <w:sz w:val="24"/>
-          <w:szCs w:val="24"/>
-        </w:rPr>
-        <w:t xml:space="preserve"> – wykształcenie matki,</w:t>
+      <w:r>
+        <w:rPr>
+          <w:sz w:val="24"/>
+          <w:szCs w:val="24"/>
+        </w:rPr>
+        <w:t>Medu – wykształcenie matki,</w:t>
       </w:r>
     </w:p>
     <w:p>
@@ -665,21 +581,12 @@
           <w:szCs w:val="24"/>
         </w:rPr>
       </w:pPr>
-      <w:proofErr w:type="spellStart"/>
-      <w:r>
-        <w:rPr>
-          <w:sz w:val="24"/>
-          <w:szCs w:val="24"/>
-        </w:rPr>
-        <w:t>Fedu</w:t>
-      </w:r>
-      <w:proofErr w:type="spellEnd"/>
-      <w:r>
-        <w:rPr>
-          <w:sz w:val="24"/>
-          <w:szCs w:val="24"/>
-        </w:rPr>
-        <w:t xml:space="preserve"> – wykształcenie ojca,</w:t>
+      <w:r>
+        <w:rPr>
+          <w:sz w:val="24"/>
+          <w:szCs w:val="24"/>
+        </w:rPr>
+        <w:t>Fedu – wykształcenie ojca,</w:t>
       </w:r>
     </w:p>
     <w:p>
@@ -694,21 +601,12 @@
           <w:szCs w:val="24"/>
         </w:rPr>
       </w:pPr>
-      <w:proofErr w:type="spellStart"/>
-      <w:r>
-        <w:rPr>
-          <w:sz w:val="24"/>
-          <w:szCs w:val="24"/>
-        </w:rPr>
-        <w:t>Mjob</w:t>
-      </w:r>
-      <w:proofErr w:type="spellEnd"/>
-      <w:r>
-        <w:rPr>
-          <w:sz w:val="24"/>
-          <w:szCs w:val="24"/>
-        </w:rPr>
-        <w:t xml:space="preserve"> – praca matki,</w:t>
+      <w:r>
+        <w:rPr>
+          <w:sz w:val="24"/>
+          <w:szCs w:val="24"/>
+        </w:rPr>
+        <w:t>Mjob – praca matki,</w:t>
       </w:r>
     </w:p>
     <w:p>
@@ -723,21 +621,12 @@
           <w:szCs w:val="24"/>
         </w:rPr>
       </w:pPr>
-      <w:proofErr w:type="spellStart"/>
-      <w:r>
-        <w:rPr>
-          <w:sz w:val="24"/>
-          <w:szCs w:val="24"/>
-        </w:rPr>
-        <w:t>Fjob</w:t>
-      </w:r>
-      <w:proofErr w:type="spellEnd"/>
-      <w:r>
-        <w:rPr>
-          <w:sz w:val="24"/>
-          <w:szCs w:val="24"/>
-        </w:rPr>
-        <w:t xml:space="preserve"> – praca ojca,</w:t>
+      <w:r>
+        <w:rPr>
+          <w:sz w:val="24"/>
+          <w:szCs w:val="24"/>
+        </w:rPr>
+        <w:t>Fjob – praca ojca,</w:t>
       </w:r>
     </w:p>
     <w:p>
@@ -752,21 +641,12 @@
           <w:szCs w:val="24"/>
         </w:rPr>
       </w:pPr>
-      <w:proofErr w:type="spellStart"/>
-      <w:r>
-        <w:rPr>
-          <w:sz w:val="24"/>
-          <w:szCs w:val="24"/>
-        </w:rPr>
-        <w:t>reason</w:t>
-      </w:r>
-      <w:proofErr w:type="spellEnd"/>
-      <w:r>
-        <w:rPr>
-          <w:sz w:val="24"/>
-          <w:szCs w:val="24"/>
-        </w:rPr>
-        <w:t xml:space="preserve"> – powód wybrania szkoły,</w:t>
+      <w:r>
+        <w:rPr>
+          <w:sz w:val="24"/>
+          <w:szCs w:val="24"/>
+        </w:rPr>
+        <w:t>reason – powód wybrania szkoły,</w:t>
       </w:r>
     </w:p>
     <w:p>
@@ -781,21 +661,12 @@
           <w:szCs w:val="24"/>
         </w:rPr>
       </w:pPr>
-      <w:proofErr w:type="spellStart"/>
-      <w:r>
-        <w:rPr>
-          <w:sz w:val="24"/>
-          <w:szCs w:val="24"/>
-        </w:rPr>
-        <w:t>guardian</w:t>
-      </w:r>
-      <w:proofErr w:type="spellEnd"/>
-      <w:r>
-        <w:rPr>
-          <w:sz w:val="24"/>
-          <w:szCs w:val="24"/>
-        </w:rPr>
-        <w:t xml:space="preserve"> – opiekun ucznia,</w:t>
+      <w:r>
+        <w:rPr>
+          <w:sz w:val="24"/>
+          <w:szCs w:val="24"/>
+        </w:rPr>
+        <w:t>guardian – opiekun ucznia,</w:t>
       </w:r>
     </w:p>
     <w:p>
@@ -814,7 +685,6 @@
           <w:szCs w:val="24"/>
         </w:rPr>
       </w:pPr>
-      <w:proofErr w:type="spellStart"/>
       <w:r>
         <w:rPr>
           <w:b/>
@@ -824,19 +694,7 @@
           <w:sz w:val="24"/>
           <w:szCs w:val="24"/>
         </w:rPr>
-        <w:t>traveltime</w:t>
-      </w:r>
-      <w:proofErr w:type="spellEnd"/>
-      <w:r>
-        <w:rPr>
-          <w:b/>
-          <w:bCs/>
-          <w:i/>
-          <w:iCs/>
-          <w:sz w:val="24"/>
-          <w:szCs w:val="24"/>
-        </w:rPr>
-        <w:t xml:space="preserve"> - czas podróży do szkoły,</w:t>
+        <w:t>traveltime - czas podróży do szkoły,</w:t>
       </w:r>
     </w:p>
     <w:p>
@@ -855,7 +713,6 @@
           <w:szCs w:val="24"/>
         </w:rPr>
       </w:pPr>
-      <w:proofErr w:type="spellStart"/>
       <w:r>
         <w:rPr>
           <w:b/>
@@ -865,19 +722,7 @@
           <w:sz w:val="24"/>
           <w:szCs w:val="24"/>
         </w:rPr>
-        <w:t>studytime</w:t>
-      </w:r>
-      <w:proofErr w:type="spellEnd"/>
-      <w:r>
-        <w:rPr>
-          <w:b/>
-          <w:bCs/>
-          <w:i/>
-          <w:iCs/>
-          <w:sz w:val="24"/>
-          <w:szCs w:val="24"/>
-        </w:rPr>
-        <w:t xml:space="preserve"> – tygodniowy czas nauki,</w:t>
+        <w:t>studytime – tygodniowy czas nauki,</w:t>
       </w:r>
     </w:p>
     <w:p>
@@ -892,21 +737,12 @@
           <w:szCs w:val="24"/>
         </w:rPr>
       </w:pPr>
-      <w:proofErr w:type="spellStart"/>
-      <w:r>
-        <w:rPr>
-          <w:sz w:val="24"/>
-          <w:szCs w:val="24"/>
-        </w:rPr>
-        <w:t>failures</w:t>
-      </w:r>
-      <w:proofErr w:type="spellEnd"/>
-      <w:r>
-        <w:rPr>
-          <w:sz w:val="24"/>
-          <w:szCs w:val="24"/>
-        </w:rPr>
-        <w:t xml:space="preserve"> – ilość wcześniej niezaliczonych przedmiotów,</w:t>
+      <w:r>
+        <w:rPr>
+          <w:sz w:val="24"/>
+          <w:szCs w:val="24"/>
+        </w:rPr>
+        <w:t>failures – ilość wcześniej niezaliczonych przedmiotów,</w:t>
       </w:r>
     </w:p>
     <w:p>
@@ -921,21 +757,12 @@
           <w:szCs w:val="24"/>
         </w:rPr>
       </w:pPr>
-      <w:proofErr w:type="spellStart"/>
-      <w:r>
-        <w:rPr>
-          <w:sz w:val="24"/>
-          <w:szCs w:val="24"/>
-        </w:rPr>
-        <w:t>schoolsup</w:t>
-      </w:r>
-      <w:proofErr w:type="spellEnd"/>
-      <w:r>
-        <w:rPr>
-          <w:sz w:val="24"/>
-          <w:szCs w:val="24"/>
-        </w:rPr>
-        <w:t xml:space="preserve"> – beneficjent dodatkowych pomocy naukowych od szkoły,</w:t>
+      <w:r>
+        <w:rPr>
+          <w:sz w:val="24"/>
+          <w:szCs w:val="24"/>
+        </w:rPr>
+        <w:t>schoolsup – beneficjent dodatkowych pomocy naukowych od szkoły,</w:t>
       </w:r>
     </w:p>
     <w:p>
@@ -950,21 +777,12 @@
           <w:szCs w:val="24"/>
         </w:rPr>
       </w:pPr>
-      <w:proofErr w:type="spellStart"/>
-      <w:r>
-        <w:rPr>
-          <w:sz w:val="24"/>
-          <w:szCs w:val="24"/>
-        </w:rPr>
-        <w:t>famsup</w:t>
-      </w:r>
-      <w:proofErr w:type="spellEnd"/>
-      <w:r>
-        <w:rPr>
-          <w:sz w:val="24"/>
-          <w:szCs w:val="24"/>
-        </w:rPr>
-        <w:t xml:space="preserve"> – informacja czy rodzina pomaga w nauce,</w:t>
+      <w:r>
+        <w:rPr>
+          <w:sz w:val="24"/>
+          <w:szCs w:val="24"/>
+        </w:rPr>
+        <w:t>famsup – informacja czy rodzina pomaga w nauce,</w:t>
       </w:r>
     </w:p>
     <w:p>
@@ -979,21 +797,12 @@
           <w:szCs w:val="24"/>
         </w:rPr>
       </w:pPr>
-      <w:proofErr w:type="spellStart"/>
-      <w:r>
-        <w:rPr>
-          <w:sz w:val="24"/>
-          <w:szCs w:val="24"/>
-        </w:rPr>
-        <w:t>paid</w:t>
-      </w:r>
-      <w:proofErr w:type="spellEnd"/>
-      <w:r>
-        <w:rPr>
-          <w:sz w:val="24"/>
-          <w:szCs w:val="24"/>
-        </w:rPr>
-        <w:t xml:space="preserve"> – „korki”,</w:t>
+      <w:r>
+        <w:rPr>
+          <w:sz w:val="24"/>
+          <w:szCs w:val="24"/>
+        </w:rPr>
+        <w:t>paid – „korki”,</w:t>
       </w:r>
     </w:p>
     <w:p>
@@ -1008,21 +817,12 @@
           <w:szCs w:val="24"/>
         </w:rPr>
       </w:pPr>
-      <w:proofErr w:type="spellStart"/>
-      <w:r>
-        <w:rPr>
-          <w:sz w:val="24"/>
-          <w:szCs w:val="24"/>
-        </w:rPr>
-        <w:t>activities</w:t>
-      </w:r>
-      <w:proofErr w:type="spellEnd"/>
-      <w:r>
-        <w:rPr>
-          <w:sz w:val="24"/>
-          <w:szCs w:val="24"/>
-        </w:rPr>
-        <w:t xml:space="preserve"> – zajęcia nadobowiązkowe,</w:t>
+      <w:r>
+        <w:rPr>
+          <w:sz w:val="24"/>
+          <w:szCs w:val="24"/>
+        </w:rPr>
+        <w:t>activities – zajęcia nadobowiązkowe,</w:t>
       </w:r>
     </w:p>
     <w:p>
@@ -1037,21 +837,12 @@
           <w:szCs w:val="24"/>
         </w:rPr>
       </w:pPr>
-      <w:proofErr w:type="spellStart"/>
-      <w:r>
-        <w:rPr>
-          <w:sz w:val="24"/>
-          <w:szCs w:val="24"/>
-        </w:rPr>
-        <w:t>nursery</w:t>
-      </w:r>
-      <w:proofErr w:type="spellEnd"/>
-      <w:r>
-        <w:rPr>
-          <w:sz w:val="24"/>
-          <w:szCs w:val="24"/>
-        </w:rPr>
-        <w:t xml:space="preserve"> – uczęszczał do przedszkola,</w:t>
+      <w:r>
+        <w:rPr>
+          <w:sz w:val="24"/>
+          <w:szCs w:val="24"/>
+        </w:rPr>
+        <w:t>nursery – uczęszczał do przedszkola,</w:t>
       </w:r>
     </w:p>
     <w:p>
@@ -1066,21 +857,12 @@
           <w:szCs w:val="24"/>
         </w:rPr>
       </w:pPr>
-      <w:proofErr w:type="spellStart"/>
-      <w:r>
-        <w:rPr>
-          <w:sz w:val="24"/>
-          <w:szCs w:val="24"/>
-        </w:rPr>
-        <w:t>higher</w:t>
-      </w:r>
-      <w:proofErr w:type="spellEnd"/>
-      <w:r>
-        <w:rPr>
-          <w:sz w:val="24"/>
-          <w:szCs w:val="24"/>
-        </w:rPr>
-        <w:t xml:space="preserve"> – chce iść na studia,</w:t>
+      <w:r>
+        <w:rPr>
+          <w:sz w:val="24"/>
+          <w:szCs w:val="24"/>
+        </w:rPr>
+        <w:t>higher – chce iść na studia,</w:t>
       </w:r>
     </w:p>
     <w:p>
@@ -1095,37 +877,12 @@
           <w:szCs w:val="24"/>
         </w:rPr>
       </w:pPr>
-      <w:proofErr w:type="spellStart"/>
-      <w:r>
-        <w:rPr>
-          <w:sz w:val="24"/>
-          <w:szCs w:val="24"/>
-        </w:rPr>
-        <w:t>internet</w:t>
-      </w:r>
-      <w:proofErr w:type="spellEnd"/>
-      <w:r>
-        <w:rPr>
-          <w:sz w:val="24"/>
-          <w:szCs w:val="24"/>
-        </w:rPr>
-        <w:t xml:space="preserve"> – ma dostęp do </w:t>
-      </w:r>
-      <w:proofErr w:type="spellStart"/>
-      <w:r>
-        <w:rPr>
-          <w:sz w:val="24"/>
-          <w:szCs w:val="24"/>
-        </w:rPr>
-        <w:t>internetu</w:t>
-      </w:r>
-      <w:proofErr w:type="spellEnd"/>
-      <w:r>
-        <w:rPr>
-          <w:sz w:val="24"/>
-          <w:szCs w:val="24"/>
-        </w:rPr>
-        <w:t>,</w:t>
+      <w:r>
+        <w:rPr>
+          <w:sz w:val="24"/>
+          <w:szCs w:val="24"/>
+        </w:rPr>
+        <w:t>internet – ma dostęp do internetu,</w:t>
       </w:r>
     </w:p>
     <w:p>
@@ -1140,21 +897,12 @@
           <w:szCs w:val="24"/>
         </w:rPr>
       </w:pPr>
-      <w:proofErr w:type="spellStart"/>
-      <w:r>
-        <w:rPr>
-          <w:sz w:val="24"/>
-          <w:szCs w:val="24"/>
-        </w:rPr>
-        <w:t>romantic</w:t>
-      </w:r>
-      <w:proofErr w:type="spellEnd"/>
-      <w:r>
-        <w:rPr>
-          <w:sz w:val="24"/>
-          <w:szCs w:val="24"/>
-        </w:rPr>
-        <w:t xml:space="preserve"> – jest w związku,</w:t>
+      <w:r>
+        <w:rPr>
+          <w:sz w:val="24"/>
+          <w:szCs w:val="24"/>
+        </w:rPr>
+        <w:t>romantic – jest w związku,</w:t>
       </w:r>
     </w:p>
     <w:p>
@@ -1173,7 +921,6 @@
           <w:szCs w:val="24"/>
         </w:rPr>
       </w:pPr>
-      <w:proofErr w:type="spellStart"/>
       <w:r>
         <w:rPr>
           <w:b/>
@@ -1183,19 +930,7 @@
           <w:sz w:val="24"/>
           <w:szCs w:val="24"/>
         </w:rPr>
-        <w:t>famrel</w:t>
-      </w:r>
-      <w:proofErr w:type="spellEnd"/>
-      <w:r>
-        <w:rPr>
-          <w:b/>
-          <w:bCs/>
-          <w:i/>
-          <w:iCs/>
-          <w:sz w:val="24"/>
-          <w:szCs w:val="24"/>
-        </w:rPr>
-        <w:t xml:space="preserve"> – stosunki w rodzinie,</w:t>
+        <w:t>famrel – stosunki w rodzinie,</w:t>
       </w:r>
     </w:p>
     <w:p>
@@ -1214,7 +949,6 @@
           <w:szCs w:val="24"/>
         </w:rPr>
       </w:pPr>
-      <w:proofErr w:type="spellStart"/>
       <w:r>
         <w:rPr>
           <w:b/>
@@ -1224,19 +958,7 @@
           <w:sz w:val="24"/>
           <w:szCs w:val="24"/>
         </w:rPr>
-        <w:t>freetime</w:t>
-      </w:r>
-      <w:proofErr w:type="spellEnd"/>
-      <w:r>
-        <w:rPr>
-          <w:b/>
-          <w:bCs/>
-          <w:i/>
-          <w:iCs/>
-          <w:sz w:val="24"/>
-          <w:szCs w:val="24"/>
-        </w:rPr>
-        <w:t xml:space="preserve"> – ilość czasu wolnego,</w:t>
+        <w:t>freetime – ilość czasu wolnego,</w:t>
       </w:r>
     </w:p>
     <w:p>
@@ -1255,7 +977,6 @@
           <w:szCs w:val="24"/>
         </w:rPr>
       </w:pPr>
-      <w:proofErr w:type="spellStart"/>
       <w:r>
         <w:rPr>
           <w:b/>
@@ -1265,19 +986,7 @@
           <w:sz w:val="24"/>
           <w:szCs w:val="24"/>
         </w:rPr>
-        <w:t>goout</w:t>
-      </w:r>
-      <w:proofErr w:type="spellEnd"/>
-      <w:r>
-        <w:rPr>
-          <w:b/>
-          <w:bCs/>
-          <w:i/>
-          <w:iCs/>
-          <w:sz w:val="24"/>
-          <w:szCs w:val="24"/>
-        </w:rPr>
-        <w:t xml:space="preserve"> – częstotliwość wychodzenia ze znajomymi,</w:t>
+        <w:t>goout – częstotliwość wychodzenia ze znajomymi,</w:t>
       </w:r>
     </w:p>
     <w:p>
@@ -1296,7 +1005,6 @@
           <w:szCs w:val="24"/>
         </w:rPr>
       </w:pPr>
-      <w:proofErr w:type="spellStart"/>
       <w:r>
         <w:rPr>
           <w:b/>
@@ -1306,19 +1014,7 @@
           <w:sz w:val="24"/>
           <w:szCs w:val="24"/>
         </w:rPr>
-        <w:t>Dalc</w:t>
-      </w:r>
-      <w:proofErr w:type="spellEnd"/>
-      <w:r>
-        <w:rPr>
-          <w:b/>
-          <w:bCs/>
-          <w:i/>
-          <w:iCs/>
-          <w:sz w:val="24"/>
-          <w:szCs w:val="24"/>
-        </w:rPr>
-        <w:t xml:space="preserve"> – spożycie alkoholu w tygodniu roboczym,</w:t>
+        <w:t>Dalc – spożycie alkoholu w tygodniu roboczym,</w:t>
       </w:r>
     </w:p>
     <w:p>
@@ -1365,7 +1061,6 @@
           <w:szCs w:val="24"/>
         </w:rPr>
       </w:pPr>
-      <w:proofErr w:type="spellStart"/>
       <w:r>
         <w:rPr>
           <w:b/>
@@ -1375,19 +1070,7 @@
           <w:sz w:val="24"/>
           <w:szCs w:val="24"/>
         </w:rPr>
-        <w:t>health</w:t>
-      </w:r>
-      <w:proofErr w:type="spellEnd"/>
-      <w:r>
-        <w:rPr>
-          <w:b/>
-          <w:bCs/>
-          <w:i/>
-          <w:iCs/>
-          <w:sz w:val="24"/>
-          <w:szCs w:val="24"/>
-        </w:rPr>
-        <w:t xml:space="preserve"> – stan zdrowia,</w:t>
+        <w:t>health – stan zdrowia,</w:t>
       </w:r>
     </w:p>
     <w:p>
@@ -1406,7 +1089,6 @@
           <w:szCs w:val="24"/>
         </w:rPr>
       </w:pPr>
-      <w:proofErr w:type="spellStart"/>
       <w:r>
         <w:rPr>
           <w:b/>
@@ -1416,19 +1098,7 @@
           <w:sz w:val="24"/>
           <w:szCs w:val="24"/>
         </w:rPr>
-        <w:t>absences</w:t>
-      </w:r>
-      <w:proofErr w:type="spellEnd"/>
-      <w:r>
-        <w:rPr>
-          <w:b/>
-          <w:bCs/>
-          <w:i/>
-          <w:iCs/>
-          <w:sz w:val="24"/>
-          <w:szCs w:val="24"/>
-        </w:rPr>
-        <w:t xml:space="preserve"> – ilość nieobecności,</w:t>
+        <w:t>absences – ilość nieobecności,</w:t>
       </w:r>
     </w:p>
     <w:p>
@@ -1688,21 +1358,12 @@
           <w:szCs w:val="24"/>
         </w:rPr>
       </w:pPr>
-      <w:proofErr w:type="spellStart"/>
-      <w:r>
-        <w:rPr>
-          <w:sz w:val="24"/>
-          <w:szCs w:val="24"/>
-        </w:rPr>
-        <w:t>mean</w:t>
-      </w:r>
-      <w:proofErr w:type="spellEnd"/>
-      <w:r>
-        <w:rPr>
-          <w:sz w:val="24"/>
-          <w:szCs w:val="24"/>
-        </w:rPr>
-        <w:t xml:space="preserve"> = </w:t>
+      <w:r>
+        <w:rPr>
+          <w:sz w:val="24"/>
+          <w:szCs w:val="24"/>
+        </w:rPr>
+        <w:t xml:space="preserve">mean = </w:t>
       </w:r>
       <w:r>
         <w:rPr>
@@ -1728,21 +1389,12 @@
           <w:szCs w:val="24"/>
         </w:rPr>
       </w:pPr>
-      <w:proofErr w:type="spellStart"/>
-      <w:r>
-        <w:rPr>
-          <w:sz w:val="24"/>
-          <w:szCs w:val="24"/>
-        </w:rPr>
-        <w:t>sd</w:t>
-      </w:r>
-      <w:proofErr w:type="spellEnd"/>
-      <w:r>
-        <w:rPr>
-          <w:sz w:val="24"/>
-          <w:szCs w:val="24"/>
-        </w:rPr>
-        <w:t xml:space="preserve"> = </w:t>
+      <w:r>
+        <w:rPr>
+          <w:sz w:val="24"/>
+          <w:szCs w:val="24"/>
+        </w:rPr>
+        <w:t xml:space="preserve">sd = </w:t>
       </w:r>
       <w:r>
         <w:rPr>
@@ -1788,21 +1440,12 @@
           <w:szCs w:val="24"/>
         </w:rPr>
       </w:pPr>
-      <w:proofErr w:type="spellStart"/>
-      <w:r>
-        <w:rPr>
-          <w:sz w:val="24"/>
-          <w:szCs w:val="24"/>
-        </w:rPr>
-        <w:t>mean</w:t>
-      </w:r>
-      <w:proofErr w:type="spellEnd"/>
-      <w:r>
-        <w:rPr>
-          <w:sz w:val="24"/>
-          <w:szCs w:val="24"/>
-        </w:rPr>
-        <w:t xml:space="preserve"> = </w:t>
+      <w:r>
+        <w:rPr>
+          <w:sz w:val="24"/>
+          <w:szCs w:val="24"/>
+        </w:rPr>
+        <w:t xml:space="preserve">mean = </w:t>
       </w:r>
       <w:r>
         <w:rPr>
@@ -1828,21 +1471,12 @@
           <w:szCs w:val="24"/>
         </w:rPr>
       </w:pPr>
-      <w:proofErr w:type="spellStart"/>
-      <w:r>
-        <w:rPr>
-          <w:sz w:val="24"/>
-          <w:szCs w:val="24"/>
-        </w:rPr>
-        <w:t>sd</w:t>
-      </w:r>
-      <w:proofErr w:type="spellEnd"/>
-      <w:r>
-        <w:rPr>
-          <w:sz w:val="24"/>
-          <w:szCs w:val="24"/>
-        </w:rPr>
-        <w:t xml:space="preserve"> = </w:t>
+      <w:r>
+        <w:rPr>
+          <w:sz w:val="24"/>
+          <w:szCs w:val="24"/>
+        </w:rPr>
+        <w:t xml:space="preserve">sd = </w:t>
       </w:r>
       <w:r>
         <w:rPr>
@@ -2700,15 +2334,7 @@
                 <w:sz w:val="36"/>
                 <w:szCs w:val="36"/>
               </w:rPr>
-              <w:t xml:space="preserve">mniej niż </w:t>
-            </w:r>
-            <w:r>
-              <w:rPr>
-                <w:noProof/>
-                <w:sz w:val="36"/>
-                <w:szCs w:val="36"/>
-              </w:rPr>
-              <w:t>15 min</w:t>
+              <w:t>mniej niż 15 min</w:t>
             </w:r>
           </w:p>
         </w:tc>
@@ -2861,15 +2487,7 @@
                 <w:sz w:val="36"/>
                 <w:szCs w:val="36"/>
               </w:rPr>
-              <w:t xml:space="preserve">ponad </w:t>
-            </w:r>
-            <w:r>
-              <w:rPr>
-                <w:noProof/>
-                <w:sz w:val="36"/>
-                <w:szCs w:val="36"/>
-              </w:rPr>
-              <w:t>1 h</w:t>
+              <w:t>ponad 1 h</w:t>
             </w:r>
           </w:p>
         </w:tc>
@@ -4232,15 +3850,7 @@
           <w:sz w:val="24"/>
           <w:szCs w:val="24"/>
         </w:rPr>
-        <w:t xml:space="preserve"> oceny</w:t>
-      </w:r>
-      <w:r>
-        <w:rPr>
-          <w:noProof/>
-          <w:sz w:val="24"/>
-          <w:szCs w:val="24"/>
-        </w:rPr>
-        <w:t xml:space="preserve"> drastycznie</w:t>
+        <w:t xml:space="preserve"> oceny drastycznie</w:t>
       </w:r>
       <w:r>
         <w:rPr>

</xml_diff>